<commit_message>
updates to HW responses and proposal
</commit_message>
<xml_diff>
--- a/src/Project_Proposal.docx
+++ b/src/Project_Proposal.docx
@@ -31,132 +31,492 @@
         <w:pStyle w:val="NoSpacing"/>
         <w:jc w:val="right"/>
       </w:pPr>
+    </w:p>
+    <w:p>
+      <w:pPr>
+        <w:pStyle w:val="NoSpacing"/>
+        <w:rPr>
+          <w:rFonts w:ascii="Times New Roman" w:eastAsia="Times New Roman" w:hAnsi="Times New Roman" w:cs="Times New Roman"/>
+          <w:color w:val="222222"/>
+        </w:rPr>
+      </w:pPr>
+      <w:r>
+        <w:rPr>
+          <w:rFonts w:ascii="Times New Roman" w:eastAsia="Times New Roman" w:hAnsi="Times New Roman" w:cs="Times New Roman"/>
+          <w:b/>
+          <w:color w:val="222222"/>
+        </w:rPr>
+        <w:t>Project title</w:t>
+      </w:r>
+      <w:r>
+        <w:rPr>
+          <w:rFonts w:ascii="Times New Roman" w:eastAsia="Times New Roman" w:hAnsi="Times New Roman" w:cs="Times New Roman"/>
+          <w:color w:val="222222"/>
+        </w:rPr>
+        <w:t xml:space="preserve">- “Predicting Gene Expression Levels across Cancer Afflicted </w:t>
+      </w:r>
+      <w:r>
+        <w:rPr>
+          <w:rFonts w:ascii="Times New Roman" w:eastAsia="Times New Roman" w:hAnsi="Times New Roman" w:cs="Times New Roman"/>
+          <w:color w:val="222222"/>
+        </w:rPr>
+        <w:t>Patients</w:t>
+      </w:r>
+      <w:r>
+        <w:rPr>
+          <w:rFonts w:ascii="Times New Roman" w:eastAsia="Times New Roman" w:hAnsi="Times New Roman" w:cs="Times New Roman"/>
+          <w:color w:val="222222"/>
+        </w:rPr>
+        <w:t>”</w:t>
+      </w:r>
+    </w:p>
+    <w:p>
+      <w:pPr>
+        <w:pStyle w:val="NoSpacing"/>
+        <w:rPr>
+          <w:rFonts w:ascii="Times New Roman" w:eastAsia="Times New Roman" w:hAnsi="Times New Roman" w:cs="Times New Roman"/>
+          <w:color w:val="222222"/>
+        </w:rPr>
+      </w:pPr>
+    </w:p>
+    <w:p>
+      <w:pPr>
+        <w:pStyle w:val="NoSpacing"/>
+        <w:rPr>
+          <w:rFonts w:ascii="Times New Roman" w:eastAsia="Times New Roman" w:hAnsi="Times New Roman" w:cs="Times New Roman"/>
+          <w:color w:val="222222"/>
+        </w:rPr>
+      </w:pPr>
+      <w:r>
+        <w:rPr>
+          <w:rFonts w:ascii="Times New Roman" w:eastAsia="Times New Roman" w:hAnsi="Times New Roman" w:cs="Times New Roman"/>
+          <w:b/>
+          <w:color w:val="222222"/>
+        </w:rPr>
+        <w:t>Data set</w:t>
+      </w:r>
+      <w:r>
+        <w:rPr>
+          <w:rFonts w:ascii="Times New Roman" w:eastAsia="Times New Roman" w:hAnsi="Times New Roman" w:cs="Times New Roman"/>
+          <w:color w:val="222222"/>
+        </w:rPr>
+        <w:t>- The Cancer Genome Atlas (TCGA)</w:t>
+      </w:r>
+    </w:p>
+    <w:p>
+      <w:pPr>
+        <w:pStyle w:val="NoSpacing"/>
+        <w:rPr>
+          <w:rFonts w:ascii="Times New Roman" w:eastAsia="Times New Roman" w:hAnsi="Times New Roman" w:cs="Times New Roman"/>
+          <w:color w:val="222222"/>
+        </w:rPr>
+      </w:pPr>
+      <w:r>
+        <w:rPr>
+          <w:rFonts w:ascii="Times New Roman" w:eastAsia="Times New Roman" w:hAnsi="Times New Roman" w:cs="Times New Roman"/>
+          <w:color w:val="222222"/>
+        </w:rPr>
+        <w:softHyphen/>
+      </w:r>
+    </w:p>
+    <w:p>
+      <w:pPr>
+        <w:pStyle w:val="NoSpacing"/>
+        <w:rPr>
+          <w:rFonts w:ascii="Times New Roman" w:eastAsia="Times New Roman" w:hAnsi="Times New Roman" w:cs="Times New Roman"/>
+          <w:color w:val="222222"/>
+        </w:rPr>
+      </w:pPr>
+      <w:r>
+        <w:rPr>
+          <w:rFonts w:ascii="Times New Roman" w:eastAsia="Times New Roman" w:hAnsi="Times New Roman" w:cs="Times New Roman"/>
+          <w:b/>
+          <w:color w:val="222222"/>
+        </w:rPr>
+        <w:t>Project idea</w:t>
+      </w:r>
+      <w:r>
+        <w:rPr>
+          <w:rFonts w:ascii="Times New Roman" w:eastAsia="Times New Roman" w:hAnsi="Times New Roman" w:cs="Times New Roman"/>
+          <w:color w:val="222222"/>
+        </w:rPr>
+        <w:t>:</w:t>
+      </w:r>
+    </w:p>
+    <w:p>
+      <w:pPr>
+        <w:pStyle w:val="NoSpacing"/>
+        <w:rPr>
+          <w:rFonts w:ascii="Times New Roman" w:eastAsia="Times New Roman" w:hAnsi="Times New Roman" w:cs="Times New Roman"/>
+          <w:color w:val="222222"/>
+        </w:rPr>
+      </w:pPr>
+      <w:r>
+        <w:rPr>
+          <w:rFonts w:ascii="Times New Roman" w:eastAsia="Times New Roman" w:hAnsi="Times New Roman" w:cs="Times New Roman"/>
+          <w:color w:val="222222"/>
+        </w:rPr>
+        <w:tab/>
+      </w:r>
+      <w:r>
+        <w:rPr>
+          <w:rFonts w:ascii="Times New Roman" w:eastAsia="Times New Roman" w:hAnsi="Times New Roman" w:cs="Times New Roman"/>
+          <w:color w:val="222222"/>
+        </w:rPr>
+        <w:t>Predict</w:t>
+      </w:r>
+      <w:r>
+        <w:rPr>
+          <w:rFonts w:ascii="Times New Roman" w:eastAsia="Times New Roman" w:hAnsi="Times New Roman" w:cs="Times New Roman"/>
+          <w:color w:val="222222"/>
+        </w:rPr>
+        <w:t xml:space="preserve"> expression level of genes across cancer afflicted patients</w:t>
+      </w:r>
+      <w:r>
+        <w:rPr>
+          <w:rFonts w:ascii="Times New Roman" w:eastAsia="Times New Roman" w:hAnsi="Times New Roman" w:cs="Times New Roman"/>
+          <w:color w:val="222222"/>
+        </w:rPr>
+        <w:t xml:space="preserve"> </w:t>
+      </w:r>
+    </w:p>
+    <w:p>
+      <w:pPr>
+        <w:pStyle w:val="NoSpacing"/>
+        <w:ind w:left="720"/>
+        <w:rPr>
+          <w:rFonts w:ascii="Times New Roman" w:eastAsia="Times New Roman" w:hAnsi="Times New Roman" w:cs="Times New Roman"/>
+          <w:color w:val="222222"/>
+        </w:rPr>
+      </w:pPr>
+      <w:r>
+        <w:rPr>
+          <w:rFonts w:ascii="Times New Roman" w:eastAsia="Times New Roman" w:hAnsi="Times New Roman" w:cs="Times New Roman"/>
+          <w:color w:val="222222"/>
+        </w:rPr>
+        <w:t xml:space="preserve"> </w:t>
+      </w:r>
+    </w:p>
+    <w:p>
+      <w:pPr>
+        <w:pStyle w:val="NoSpacing"/>
+        <w:rPr>
+          <w:rFonts w:ascii="Times New Roman" w:eastAsia="Times New Roman" w:hAnsi="Times New Roman" w:cs="Times New Roman"/>
+          <w:color w:val="222222"/>
+        </w:rPr>
+      </w:pPr>
+      <w:r>
+        <w:rPr>
+          <w:rFonts w:ascii="Times New Roman" w:eastAsia="Times New Roman" w:hAnsi="Times New Roman" w:cs="Times New Roman"/>
+          <w:color w:val="222222"/>
+        </w:rPr>
+        <w:tab/>
+        <w:t xml:space="preserve">I would think that it would be best to look at a specific cancer and </w:t>
+      </w:r>
+      <w:r>
+        <w:rPr>
+          <w:rFonts w:ascii="Times New Roman" w:eastAsia="Times New Roman" w:hAnsi="Times New Roman" w:cs="Times New Roman"/>
+          <w:color w:val="222222"/>
+        </w:rPr>
+        <w:t xml:space="preserve">genes in a </w:t>
+      </w:r>
+      <w:r>
+        <w:rPr>
+          <w:rFonts w:ascii="Times New Roman" w:eastAsia="Times New Roman" w:hAnsi="Times New Roman" w:cs="Times New Roman"/>
+          <w:color w:val="222222"/>
+        </w:rPr>
+        <w:t>signaling</w:t>
+      </w:r>
+      <w:r>
+        <w:rPr>
+          <w:rFonts w:ascii="Times New Roman" w:eastAsia="Times New Roman" w:hAnsi="Times New Roman" w:cs="Times New Roman"/>
+          <w:color w:val="222222"/>
+        </w:rPr>
+        <w:t xml:space="preserve"> pathway.</w:t>
+      </w:r>
+    </w:p>
+    <w:p>
+      <w:pPr>
+        <w:pStyle w:val="NoSpacing"/>
+        <w:rPr>
+          <w:rFonts w:ascii="Times New Roman" w:eastAsia="Times New Roman" w:hAnsi="Times New Roman" w:cs="Times New Roman"/>
+          <w:color w:val="222222"/>
+        </w:rPr>
+      </w:pPr>
+    </w:p>
+    <w:p>
+      <w:pPr>
+        <w:pStyle w:val="NoSpacing"/>
+        <w:ind w:left="720"/>
+        <w:rPr>
+          <w:rFonts w:ascii="Times New Roman" w:eastAsia="Times New Roman" w:hAnsi="Times New Roman" w:cs="Times New Roman"/>
+          <w:color w:val="222222"/>
+          <w:u w:val="single"/>
+        </w:rPr>
+      </w:pPr>
+      <w:r>
+        <w:rPr>
+          <w:rFonts w:ascii="Times New Roman" w:eastAsia="Times New Roman" w:hAnsi="Times New Roman" w:cs="Times New Roman"/>
+          <w:color w:val="222222"/>
+          <w:u w:val="single"/>
+        </w:rPr>
+        <w:t>Features of interest:</w:t>
+      </w:r>
+    </w:p>
+    <w:p>
+      <w:pPr>
+        <w:pStyle w:val="NoSpacing"/>
+        <w:ind w:left="720"/>
+        <w:rPr>
+          <w:rFonts w:ascii="Times New Roman" w:eastAsia="Times New Roman" w:hAnsi="Times New Roman" w:cs="Times New Roman"/>
+          <w:color w:val="222222"/>
+        </w:rPr>
+      </w:pPr>
+      <w:r>
+        <w:rPr>
+          <w:rFonts w:ascii="Times New Roman" w:eastAsia="Times New Roman" w:hAnsi="Times New Roman" w:cs="Times New Roman"/>
+          <w:color w:val="222222"/>
+        </w:rPr>
+        <w:tab/>
+        <w:t>Types of mutations involved</w:t>
+      </w:r>
+      <w:r>
+        <w:rPr>
+          <w:rFonts w:ascii="Times New Roman" w:eastAsia="Times New Roman" w:hAnsi="Times New Roman" w:cs="Times New Roman"/>
+          <w:color w:val="222222"/>
+        </w:rPr>
+        <w:t>- SNP, DEL, INS</w:t>
+      </w:r>
+    </w:p>
+    <w:p>
+      <w:pPr>
+        <w:pStyle w:val="NoSpacing"/>
+        <w:ind w:firstLine="720"/>
+        <w:rPr>
+          <w:rFonts w:ascii="Times New Roman" w:eastAsia="Times New Roman" w:hAnsi="Times New Roman" w:cs="Times New Roman"/>
+          <w:color w:val="222222"/>
+        </w:rPr>
+      </w:pPr>
+      <w:r>
+        <w:rPr>
+          <w:rFonts w:ascii="Times New Roman" w:eastAsia="Times New Roman" w:hAnsi="Times New Roman" w:cs="Times New Roman"/>
+          <w:color w:val="222222"/>
+        </w:rPr>
+        <w:tab/>
+      </w:r>
+      <w:r>
+        <w:rPr>
+          <w:rFonts w:ascii="Times New Roman" w:eastAsia="Times New Roman" w:hAnsi="Times New Roman" w:cs="Times New Roman"/>
+          <w:color w:val="222222"/>
+        </w:rPr>
+        <w:t>*</w:t>
+      </w:r>
+      <w:r>
+        <w:rPr>
+          <w:rFonts w:ascii="Times New Roman" w:eastAsia="Times New Roman" w:hAnsi="Times New Roman" w:cs="Times New Roman"/>
+          <w:color w:val="222222"/>
+        </w:rPr>
+        <w:t>TATA box mutations</w:t>
+      </w:r>
+    </w:p>
+    <w:p>
+      <w:pPr>
+        <w:pStyle w:val="NoSpacing"/>
+        <w:ind w:firstLine="720"/>
+        <w:rPr>
+          <w:rFonts w:ascii="Times New Roman" w:eastAsia="Times New Roman" w:hAnsi="Times New Roman" w:cs="Times New Roman"/>
+          <w:color w:val="222222"/>
+        </w:rPr>
+      </w:pPr>
+      <w:r>
+        <w:rPr>
+          <w:rFonts w:ascii="Times New Roman" w:eastAsia="Times New Roman" w:hAnsi="Times New Roman" w:cs="Times New Roman"/>
+          <w:color w:val="222222"/>
+        </w:rPr>
+        <w:tab/>
+      </w:r>
+      <w:r>
+        <w:rPr>
+          <w:rFonts w:ascii="Times New Roman" w:eastAsia="Times New Roman" w:hAnsi="Times New Roman" w:cs="Times New Roman"/>
+          <w:color w:val="222222"/>
+        </w:rPr>
+        <w:t>Transcription</w:t>
+      </w:r>
+      <w:r>
+        <w:rPr>
+          <w:rFonts w:ascii="Times New Roman" w:eastAsia="Times New Roman" w:hAnsi="Times New Roman" w:cs="Times New Roman"/>
+          <w:color w:val="222222"/>
+        </w:rPr>
+        <w:t xml:space="preserve"> Start Site Mutation</w:t>
+      </w:r>
+      <w:r>
+        <w:rPr>
+          <w:rFonts w:ascii="Times New Roman" w:eastAsia="Times New Roman" w:hAnsi="Times New Roman" w:cs="Times New Roman"/>
+          <w:color w:val="222222"/>
+        </w:rPr>
+        <w:t>s</w:t>
+      </w:r>
+      <w:r>
+        <w:rPr>
+          <w:rFonts w:ascii="Times New Roman" w:eastAsia="Times New Roman" w:hAnsi="Times New Roman" w:cs="Times New Roman"/>
+          <w:color w:val="222222"/>
+        </w:rPr>
+        <w:tab/>
+      </w:r>
+    </w:p>
+    <w:p>
+      <w:pPr>
+        <w:pStyle w:val="NoSpacing"/>
+        <w:rPr>
+          <w:rFonts w:ascii="Times New Roman" w:eastAsia="Times New Roman" w:hAnsi="Times New Roman" w:cs="Times New Roman"/>
+          <w:color w:val="222222"/>
+        </w:rPr>
+      </w:pPr>
+      <w:r>
+        <w:rPr>
+          <w:rFonts w:ascii="Times New Roman" w:eastAsia="Times New Roman" w:hAnsi="Times New Roman" w:cs="Times New Roman"/>
+          <w:color w:val="222222"/>
+        </w:rPr>
+        <w:tab/>
+      </w:r>
+      <w:r>
+        <w:rPr>
+          <w:rFonts w:ascii="Times New Roman" w:eastAsia="Times New Roman" w:hAnsi="Times New Roman" w:cs="Times New Roman"/>
+          <w:color w:val="222222"/>
+        </w:rPr>
+        <w:tab/>
+        <w:t>Histone Modifications</w:t>
+      </w:r>
+    </w:p>
+    <w:p>
+      <w:pPr>
+        <w:pStyle w:val="NoSpacing"/>
+        <w:ind w:left="1440"/>
+        <w:rPr>
+          <w:rFonts w:ascii="Times New Roman" w:eastAsia="Times New Roman" w:hAnsi="Times New Roman" w:cs="Times New Roman"/>
+          <w:color w:val="222222"/>
+        </w:rPr>
+      </w:pPr>
+      <w:proofErr w:type="spellStart"/>
+      <w:r>
+        <w:rPr>
+          <w:rFonts w:ascii="Times New Roman" w:eastAsia="Times New Roman" w:hAnsi="Times New Roman" w:cs="Times New Roman"/>
+          <w:color w:val="222222"/>
+        </w:rPr>
+        <w:t>CpG</w:t>
+      </w:r>
+      <w:proofErr w:type="spellEnd"/>
+      <w:r>
+        <w:rPr>
+          <w:rFonts w:ascii="Times New Roman" w:eastAsia="Times New Roman" w:hAnsi="Times New Roman" w:cs="Times New Roman"/>
+          <w:color w:val="222222"/>
+        </w:rPr>
+        <w:t xml:space="preserve"> Information</w:t>
+      </w:r>
+    </w:p>
+    <w:p>
+      <w:pPr>
+        <w:pStyle w:val="NoSpacing"/>
+        <w:ind w:left="720"/>
+        <w:rPr>
+          <w:rFonts w:ascii="Times New Roman" w:eastAsia="Times New Roman" w:hAnsi="Times New Roman" w:cs="Times New Roman"/>
+          <w:color w:val="222222"/>
+        </w:rPr>
+      </w:pPr>
+      <w:r>
+        <w:rPr>
+          <w:rFonts w:ascii="Times New Roman" w:eastAsia="Times New Roman" w:hAnsi="Times New Roman" w:cs="Times New Roman"/>
+          <w:color w:val="222222"/>
+        </w:rPr>
+        <w:tab/>
+      </w:r>
+      <w:r>
+        <w:rPr>
+          <w:rFonts w:ascii="Times New Roman" w:eastAsia="Times New Roman" w:hAnsi="Times New Roman" w:cs="Times New Roman"/>
+          <w:color w:val="222222"/>
+        </w:rPr>
+        <w:t>*</w:t>
+      </w:r>
+      <w:proofErr w:type="spellStart"/>
+      <w:r>
+        <w:rPr>
+          <w:rFonts w:ascii="Times New Roman" w:eastAsia="Times New Roman" w:hAnsi="Times New Roman" w:cs="Times New Roman"/>
+          <w:color w:val="222222"/>
+        </w:rPr>
+        <w:t>PolyA</w:t>
+      </w:r>
+      <w:proofErr w:type="spellEnd"/>
+      <w:r>
+        <w:rPr>
+          <w:rFonts w:ascii="Times New Roman" w:eastAsia="Times New Roman" w:hAnsi="Times New Roman" w:cs="Times New Roman"/>
+          <w:color w:val="222222"/>
+        </w:rPr>
+        <w:t xml:space="preserve"> Mutations</w:t>
+      </w:r>
+    </w:p>
+    <w:p>
+      <w:pPr>
+        <w:pStyle w:val="NoSpacing"/>
+        <w:ind w:left="720" w:firstLine="720"/>
+        <w:rPr>
+          <w:rFonts w:ascii="Times New Roman" w:eastAsia="Times New Roman" w:hAnsi="Times New Roman" w:cs="Times New Roman"/>
+          <w:color w:val="222222"/>
+        </w:rPr>
+      </w:pPr>
+      <w:proofErr w:type="spellStart"/>
+      <w:r>
+        <w:rPr>
+          <w:rFonts w:ascii="Times New Roman" w:eastAsia="Times New Roman" w:hAnsi="Times New Roman" w:cs="Times New Roman"/>
+          <w:color w:val="222222"/>
+        </w:rPr>
+        <w:t>miRNA</w:t>
+      </w:r>
+      <w:proofErr w:type="spellEnd"/>
+      <w:r>
+        <w:rPr>
+          <w:rFonts w:ascii="Times New Roman" w:eastAsia="Times New Roman" w:hAnsi="Times New Roman" w:cs="Times New Roman"/>
+          <w:color w:val="222222"/>
+        </w:rPr>
+        <w:t xml:space="preserve"> expression levels</w:t>
+      </w:r>
+    </w:p>
+    <w:p>
+      <w:pPr>
+        <w:pStyle w:val="NoSpacing"/>
+        <w:rPr>
+          <w:rFonts w:ascii="Times New Roman" w:eastAsia="Times New Roman" w:hAnsi="Times New Roman" w:cs="Times New Roman"/>
+          <w:color w:val="222222"/>
+        </w:rPr>
+      </w:pPr>
+      <w:r>
+        <w:rPr>
+          <w:rFonts w:ascii="Times New Roman" w:eastAsia="Times New Roman" w:hAnsi="Times New Roman" w:cs="Times New Roman"/>
+          <w:color w:val="222222"/>
+        </w:rPr>
+        <w:tab/>
+      </w:r>
+      <w:r>
+        <w:rPr>
+          <w:rFonts w:ascii="Times New Roman" w:eastAsia="Times New Roman" w:hAnsi="Times New Roman" w:cs="Times New Roman"/>
+          <w:color w:val="222222"/>
+        </w:rPr>
+        <w:tab/>
+      </w:r>
       <w:bookmarkStart w:id="0" w:name="_GoBack"/>
       <w:bookmarkEnd w:id="0"/>
-    </w:p>
-    <w:p>
-      <w:pPr>
-        <w:pStyle w:val="NoSpacing"/>
-        <w:rPr>
-          <w:rFonts w:ascii="Times New Roman" w:eastAsia="Times New Roman" w:hAnsi="Times New Roman" w:cs="Times New Roman"/>
-          <w:color w:val="222222"/>
-        </w:rPr>
-      </w:pPr>
-      <w:r>
-        <w:rPr>
-          <w:rFonts w:ascii="Times New Roman" w:eastAsia="Times New Roman" w:hAnsi="Times New Roman" w:cs="Times New Roman"/>
-          <w:color w:val="222222"/>
-        </w:rPr>
-        <w:t>Project title</w:t>
-      </w:r>
-      <w:r>
-        <w:rPr>
-          <w:rFonts w:ascii="Times New Roman" w:eastAsia="Times New Roman" w:hAnsi="Times New Roman" w:cs="Times New Roman"/>
-          <w:color w:val="222222"/>
-        </w:rPr>
-        <w:t xml:space="preserve">- “Predicting Gene Expression Levels across Cancer Afflicted </w:t>
-      </w:r>
-      <w:r>
-        <w:rPr>
-          <w:rFonts w:ascii="Times New Roman" w:eastAsia="Times New Roman" w:hAnsi="Times New Roman" w:cs="Times New Roman"/>
-          <w:color w:val="222222"/>
-        </w:rPr>
-        <w:t>Patients</w:t>
-      </w:r>
-      <w:r>
-        <w:rPr>
-          <w:rFonts w:ascii="Times New Roman" w:eastAsia="Times New Roman" w:hAnsi="Times New Roman" w:cs="Times New Roman"/>
-          <w:color w:val="222222"/>
-        </w:rPr>
-        <w:t>”</w:t>
-      </w:r>
-    </w:p>
-    <w:p>
-      <w:pPr>
-        <w:pStyle w:val="NoSpacing"/>
-        <w:rPr>
-          <w:rFonts w:ascii="Times New Roman" w:eastAsia="Times New Roman" w:hAnsi="Times New Roman" w:cs="Times New Roman"/>
-          <w:color w:val="222222"/>
-        </w:rPr>
-      </w:pPr>
-    </w:p>
-    <w:p>
-      <w:pPr>
-        <w:pStyle w:val="NoSpacing"/>
-        <w:rPr>
-          <w:rFonts w:ascii="Times New Roman" w:eastAsia="Times New Roman" w:hAnsi="Times New Roman" w:cs="Times New Roman"/>
-          <w:color w:val="222222"/>
-        </w:rPr>
-      </w:pPr>
-      <w:r>
-        <w:rPr>
-          <w:rFonts w:ascii="Times New Roman" w:eastAsia="Times New Roman" w:hAnsi="Times New Roman" w:cs="Times New Roman"/>
-          <w:color w:val="222222"/>
-        </w:rPr>
-        <w:t>Data set</w:t>
-      </w:r>
-      <w:r>
-        <w:rPr>
-          <w:rFonts w:ascii="Times New Roman" w:eastAsia="Times New Roman" w:hAnsi="Times New Roman" w:cs="Times New Roman"/>
-          <w:color w:val="222222"/>
-        </w:rPr>
-        <w:t>- The Cancer Genome Atlas (TCGA)</w:t>
-      </w:r>
-    </w:p>
-    <w:p>
-      <w:pPr>
-        <w:pStyle w:val="NoSpacing"/>
-        <w:rPr>
-          <w:rFonts w:ascii="Times New Roman" w:eastAsia="Times New Roman" w:hAnsi="Times New Roman" w:cs="Times New Roman"/>
-          <w:color w:val="222222"/>
-        </w:rPr>
-      </w:pPr>
-    </w:p>
-    <w:p>
-      <w:pPr>
-        <w:pStyle w:val="NoSpacing"/>
-        <w:rPr>
-          <w:rFonts w:ascii="Times New Roman" w:eastAsia="Times New Roman" w:hAnsi="Times New Roman" w:cs="Times New Roman"/>
-          <w:color w:val="222222"/>
-        </w:rPr>
-      </w:pPr>
-      <w:r>
-        <w:rPr>
-          <w:rFonts w:ascii="Times New Roman" w:eastAsia="Times New Roman" w:hAnsi="Times New Roman" w:cs="Times New Roman"/>
-          <w:color w:val="222222"/>
-        </w:rPr>
-        <w:t>Project idea</w:t>
-      </w:r>
-      <w:r>
-        <w:rPr>
-          <w:rFonts w:ascii="Times New Roman" w:eastAsia="Times New Roman" w:hAnsi="Times New Roman" w:cs="Times New Roman"/>
-          <w:color w:val="222222"/>
-        </w:rPr>
-        <w:t>s</w:t>
-      </w:r>
-      <w:r>
-        <w:rPr>
-          <w:rFonts w:ascii="Times New Roman" w:eastAsia="Times New Roman" w:hAnsi="Times New Roman" w:cs="Times New Roman"/>
-          <w:color w:val="222222"/>
-        </w:rPr>
-        <w:t>-</w:t>
-      </w:r>
-    </w:p>
-    <w:p>
-      <w:pPr>
-        <w:pStyle w:val="NoSpacing"/>
-        <w:rPr>
-          <w:rFonts w:ascii="Times New Roman" w:eastAsia="Times New Roman" w:hAnsi="Times New Roman" w:cs="Times New Roman"/>
-          <w:color w:val="222222"/>
-        </w:rPr>
-      </w:pPr>
+      <w:r>
+        <w:rPr>
+          <w:rFonts w:ascii="Times New Roman" w:eastAsia="Times New Roman" w:hAnsi="Times New Roman" w:cs="Times New Roman"/>
+          <w:color w:val="222222"/>
+        </w:rPr>
+        <w:t>TF motif mutations</w:t>
+      </w:r>
       <w:r>
         <w:rPr>
           <w:rFonts w:ascii="Times New Roman" w:eastAsia="Times New Roman" w:hAnsi="Times New Roman" w:cs="Times New Roman"/>
           <w:color w:val="222222"/>
         </w:rPr>
         <w:tab/>
-        <w:t>Predicting expression level of regulation genes across cancer afflicted patients</w:t>
       </w:r>
     </w:p>
     <w:p>
@@ -174,23 +534,58 @@
         </w:rPr>
         <w:tab/>
       </w:r>
-    </w:p>
-    <w:p>
-      <w:pPr>
-        <w:pStyle w:val="NoSpacing"/>
-        <w:rPr>
-          <w:rFonts w:ascii="Times New Roman" w:eastAsia="Times New Roman" w:hAnsi="Times New Roman" w:cs="Times New Roman"/>
-          <w:color w:val="222222"/>
-        </w:rPr>
-      </w:pPr>
       <w:r>
         <w:rPr>
           <w:rFonts w:ascii="Times New Roman" w:eastAsia="Times New Roman" w:hAnsi="Times New Roman" w:cs="Times New Roman"/>
           <w:color w:val="222222"/>
         </w:rPr>
         <w:tab/>
-        <w:t xml:space="preserve">*Individuals with a certain cancer? Across All cancers?  </w:t>
-      </w:r>
+        <w:t xml:space="preserve">Patient Data- </w:t>
+      </w:r>
+      <w:r>
+        <w:rPr>
+          <w:rFonts w:ascii="Times New Roman" w:eastAsia="Times New Roman" w:hAnsi="Times New Roman" w:cs="Times New Roman"/>
+          <w:color w:val="222222"/>
+        </w:rPr>
+        <w:t xml:space="preserve">gender, </w:t>
+      </w:r>
+      <w:r>
+        <w:rPr>
+          <w:rFonts w:ascii="Times New Roman" w:eastAsia="Times New Roman" w:hAnsi="Times New Roman" w:cs="Times New Roman"/>
+          <w:color w:val="222222"/>
+        </w:rPr>
+        <w:t xml:space="preserve">age, ethnicity, </w:t>
+      </w:r>
+      <w:r>
+        <w:rPr>
+          <w:rFonts w:ascii="Times New Roman" w:eastAsia="Times New Roman" w:hAnsi="Times New Roman" w:cs="Times New Roman"/>
+          <w:color w:val="222222"/>
+        </w:rPr>
+        <w:t xml:space="preserve">days until deceased, </w:t>
+      </w:r>
+      <w:r>
+        <w:rPr>
+          <w:rFonts w:ascii="Times New Roman" w:eastAsia="Times New Roman" w:hAnsi="Times New Roman" w:cs="Times New Roman"/>
+          <w:color w:val="222222"/>
+        </w:rPr>
+        <w:t>other factors</w:t>
+      </w:r>
+      <w:r>
+        <w:rPr>
+          <w:rFonts w:ascii="Times New Roman" w:eastAsia="Times New Roman" w:hAnsi="Times New Roman" w:cs="Times New Roman"/>
+          <w:color w:val="222222"/>
+        </w:rPr>
+        <w:tab/>
+      </w:r>
+    </w:p>
+    <w:p>
+      <w:pPr>
+        <w:pStyle w:val="NoSpacing"/>
+        <w:rPr>
+          <w:rFonts w:ascii="Times New Roman" w:eastAsia="Times New Roman" w:hAnsi="Times New Roman" w:cs="Times New Roman"/>
+          <w:color w:val="222222"/>
+        </w:rPr>
+      </w:pPr>
     </w:p>
     <w:p>
       <w:pPr>
@@ -199,15 +594,71 @@
         <w:rPr>
           <w:rFonts w:ascii="Times New Roman" w:eastAsia="Times New Roman" w:hAnsi="Times New Roman" w:cs="Times New Roman"/>
           <w:color w:val="222222"/>
-        </w:rPr>
-      </w:pPr>
+          <w:u w:val="single"/>
+        </w:rPr>
+      </w:pPr>
+      <w:r>
+        <w:rPr>
+          <w:rFonts w:ascii="Times New Roman" w:eastAsia="Times New Roman" w:hAnsi="Times New Roman" w:cs="Times New Roman"/>
+          <w:color w:val="222222"/>
+          <w:u w:val="single"/>
+        </w:rPr>
+        <w:t>Other ideas to include:</w:t>
+      </w:r>
+    </w:p>
+    <w:p>
+      <w:pPr>
+        <w:pStyle w:val="NoSpacing"/>
+        <w:ind w:firstLine="720"/>
+        <w:rPr>
+          <w:rFonts w:ascii="Times New Roman" w:eastAsia="Times New Roman" w:hAnsi="Times New Roman" w:cs="Times New Roman"/>
+          <w:color w:val="222222"/>
+        </w:rPr>
+      </w:pPr>
+      <w:r>
+        <w:rPr>
+          <w:rFonts w:ascii="Times New Roman" w:eastAsia="Times New Roman" w:hAnsi="Times New Roman" w:cs="Times New Roman"/>
+          <w:color w:val="222222"/>
+        </w:rPr>
+        <w:t xml:space="preserve">-There is a reference genome in the data set provided to which we can </w:t>
+      </w:r>
+      <w:proofErr w:type="gramStart"/>
+      <w:r>
+        <w:rPr>
+          <w:rFonts w:ascii="Times New Roman" w:eastAsia="Times New Roman" w:hAnsi="Times New Roman" w:cs="Times New Roman"/>
+          <w:color w:val="222222"/>
+        </w:rPr>
+        <w:t xml:space="preserve">compare,   </w:t>
+      </w:r>
+      <w:proofErr w:type="gramEnd"/>
+      <w:r>
+        <w:rPr>
+          <w:rFonts w:ascii="Times New Roman" w:eastAsia="Times New Roman" w:hAnsi="Times New Roman" w:cs="Times New Roman"/>
+          <w:color w:val="222222"/>
+        </w:rPr>
+        <w:t xml:space="preserve">    </w:t>
+      </w:r>
+      <w:r>
+        <w:rPr>
+          <w:rFonts w:ascii="Times New Roman" w:eastAsia="Times New Roman" w:hAnsi="Times New Roman" w:cs="Times New Roman"/>
+          <w:color w:val="222222"/>
+        </w:rPr>
+        <w:t xml:space="preserve">      </w:t>
+      </w:r>
+      <w:r>
+        <w:rPr>
+          <w:rFonts w:ascii="Times New Roman" w:eastAsia="Times New Roman" w:hAnsi="Times New Roman" w:cs="Times New Roman"/>
+          <w:color w:val="222222"/>
+        </w:rPr>
+        <w:t xml:space="preserve"> </w:t>
+      </w:r>
       <w:proofErr w:type="spellStart"/>
       <w:r>
         <w:rPr>
           <w:rFonts w:ascii="Times New Roman" w:eastAsia="Times New Roman" w:hAnsi="Times New Roman" w:cs="Times New Roman"/>
           <w:color w:val="222222"/>
         </w:rPr>
-        <w:t>Individ</w:t>
+        <w:t>ie</w:t>
       </w:r>
       <w:proofErr w:type="spellEnd"/>
       <w:r>
@@ -215,14 +666,58 @@
           <w:rFonts w:ascii="Times New Roman" w:eastAsia="Times New Roman" w:hAnsi="Times New Roman" w:cs="Times New Roman"/>
           <w:color w:val="222222"/>
         </w:rPr>
-        <w:t xml:space="preserve"> 1: OncoGene1 | </w:t>
-      </w:r>
-      <w:r>
-        <w:rPr>
-          <w:rFonts w:ascii="Times New Roman" w:eastAsia="Times New Roman" w:hAnsi="Times New Roman" w:cs="Times New Roman"/>
-          <w:color w:val="222222"/>
-        </w:rPr>
-        <w:t xml:space="preserve">Tata Box Mutations | Other </w:t>
+        <w:t>.</w:t>
+      </w:r>
+      <w:r>
+        <w:rPr>
+          <w:rFonts w:ascii="Times New Roman" w:eastAsia="Times New Roman" w:hAnsi="Times New Roman" w:cs="Times New Roman"/>
+          <w:color w:val="222222"/>
+        </w:rPr>
+        <w:t xml:space="preserve"> TCGA data and r</w:t>
+      </w:r>
+      <w:r>
+        <w:rPr>
+          <w:rFonts w:ascii="Times New Roman" w:eastAsia="Times New Roman" w:hAnsi="Times New Roman" w:cs="Times New Roman"/>
+          <w:color w:val="222222"/>
+        </w:rPr>
+        <w:t>eference</w:t>
+      </w:r>
+      <w:r>
+        <w:rPr>
+          <w:rFonts w:ascii="Times New Roman" w:eastAsia="Times New Roman" w:hAnsi="Times New Roman" w:cs="Times New Roman"/>
+          <w:color w:val="222222"/>
+        </w:rPr>
+        <w:t xml:space="preserve"> data</w:t>
+      </w:r>
+      <w:r>
+        <w:rPr>
+          <w:rFonts w:ascii="Times New Roman" w:eastAsia="Times New Roman" w:hAnsi="Times New Roman" w:cs="Times New Roman"/>
+          <w:color w:val="222222"/>
+        </w:rPr>
+        <w:t xml:space="preserve"> could be analyzed side-by-side.</w:t>
+      </w:r>
+    </w:p>
+    <w:p>
+      <w:pPr>
+        <w:pStyle w:val="NoSpacing"/>
+        <w:rPr>
+          <w:rFonts w:ascii="Times New Roman" w:eastAsia="Times New Roman" w:hAnsi="Times New Roman" w:cs="Times New Roman"/>
+          <w:color w:val="222222"/>
+        </w:rPr>
+      </w:pPr>
+      <w:r>
+        <w:rPr>
+          <w:rFonts w:ascii="Times New Roman" w:eastAsia="Times New Roman" w:hAnsi="Times New Roman" w:cs="Times New Roman"/>
+          <w:color w:val="222222"/>
+        </w:rPr>
+        <w:tab/>
+      </w:r>
+      <w:r>
+        <w:rPr>
+          <w:rFonts w:ascii="Times New Roman" w:eastAsia="Times New Roman" w:hAnsi="Times New Roman" w:cs="Times New Roman"/>
+          <w:color w:val="222222"/>
+        </w:rPr>
+        <w:t xml:space="preserve">- We could also learn on the cancer </w:t>
       </w:r>
       <w:proofErr w:type="gramStart"/>
       <w:r>
@@ -230,7 +725,7 @@
           <w:rFonts w:ascii="Times New Roman" w:eastAsia="Times New Roman" w:hAnsi="Times New Roman" w:cs="Times New Roman"/>
           <w:color w:val="222222"/>
         </w:rPr>
-        <w:t>Mutations..</w:t>
+        <w:t>patients</w:t>
       </w:r>
       <w:proofErr w:type="gramEnd"/>
       <w:r>
@@ -238,7 +733,14 @@
           <w:rFonts w:ascii="Times New Roman" w:eastAsia="Times New Roman" w:hAnsi="Times New Roman" w:cs="Times New Roman"/>
           <w:color w:val="222222"/>
         </w:rPr>
-        <w:t xml:space="preserve"> | Start Site Mutation| </w:t>
+        <w:t xml:space="preserve"> biological characteristics and analyze the reference genome and make predictions on that reference genome’s susceptibility for cancer</w:t>
+      </w:r>
+      <w:r>
+        <w:rPr>
+          <w:rFonts w:ascii="Times New Roman" w:eastAsia="Times New Roman" w:hAnsi="Times New Roman" w:cs="Times New Roman"/>
+          <w:color w:val="222222"/>
+        </w:rPr>
+        <w:t>.</w:t>
       </w:r>
     </w:p>
     <w:p>
@@ -255,161 +757,38 @@
           <w:rFonts w:ascii="Times New Roman" w:eastAsia="Times New Roman" w:hAnsi="Times New Roman" w:cs="Times New Roman"/>
           <w:color w:val="222222"/>
         </w:rPr>
-        <w:tab/>
-        <w:t>Features:</w:t>
-      </w:r>
-    </w:p>
-    <w:p>
-      <w:pPr>
-        <w:pStyle w:val="NoSpacing"/>
-        <w:ind w:firstLine="720"/>
-        <w:rPr>
-          <w:rFonts w:ascii="Times New Roman" w:eastAsia="Times New Roman" w:hAnsi="Times New Roman" w:cs="Times New Roman"/>
-          <w:color w:val="222222"/>
-        </w:rPr>
-      </w:pPr>
-      <w:r>
-        <w:rPr>
-          <w:rFonts w:ascii="Times New Roman" w:eastAsia="Times New Roman" w:hAnsi="Times New Roman" w:cs="Times New Roman"/>
-          <w:color w:val="222222"/>
-        </w:rPr>
-        <w:tab/>
-      </w:r>
-      <w:r>
-        <w:rPr>
-          <w:rFonts w:ascii="Times New Roman" w:eastAsia="Times New Roman" w:hAnsi="Times New Roman" w:cs="Times New Roman"/>
-          <w:color w:val="222222"/>
-        </w:rPr>
-        <w:tab/>
-        <w:t>TATA box mutations</w:t>
-      </w:r>
-    </w:p>
-    <w:p>
-      <w:pPr>
-        <w:pStyle w:val="NoSpacing"/>
-        <w:ind w:firstLine="720"/>
-        <w:rPr>
-          <w:rFonts w:ascii="Times New Roman" w:eastAsia="Times New Roman" w:hAnsi="Times New Roman" w:cs="Times New Roman"/>
-          <w:color w:val="222222"/>
-        </w:rPr>
-      </w:pPr>
-      <w:r>
-        <w:rPr>
-          <w:rFonts w:ascii="Times New Roman" w:eastAsia="Times New Roman" w:hAnsi="Times New Roman" w:cs="Times New Roman"/>
-          <w:color w:val="222222"/>
-        </w:rPr>
-        <w:tab/>
-      </w:r>
-      <w:r>
-        <w:rPr>
-          <w:rFonts w:ascii="Times New Roman" w:eastAsia="Times New Roman" w:hAnsi="Times New Roman" w:cs="Times New Roman"/>
-          <w:color w:val="222222"/>
-        </w:rPr>
-        <w:tab/>
-        <w:t>Transcription Start Site Mutation</w:t>
-      </w:r>
-      <w:r>
-        <w:rPr>
-          <w:rFonts w:ascii="Times New Roman" w:eastAsia="Times New Roman" w:hAnsi="Times New Roman" w:cs="Times New Roman"/>
-          <w:color w:val="222222"/>
-        </w:rPr>
-        <w:tab/>
-      </w:r>
-    </w:p>
-    <w:p>
-      <w:pPr>
-        <w:pStyle w:val="NoSpacing"/>
-        <w:ind w:firstLine="720"/>
-        <w:rPr>
-          <w:rFonts w:ascii="Times New Roman" w:eastAsia="Times New Roman" w:hAnsi="Times New Roman" w:cs="Times New Roman"/>
-          <w:color w:val="222222"/>
-        </w:rPr>
-      </w:pPr>
-      <w:r>
-        <w:rPr>
-          <w:rFonts w:ascii="Times New Roman" w:eastAsia="Times New Roman" w:hAnsi="Times New Roman" w:cs="Times New Roman"/>
-          <w:color w:val="222222"/>
-        </w:rPr>
-        <w:tab/>
-      </w:r>
-      <w:r>
-        <w:rPr>
-          <w:rFonts w:ascii="Times New Roman" w:eastAsia="Times New Roman" w:hAnsi="Times New Roman" w:cs="Times New Roman"/>
-          <w:color w:val="222222"/>
-        </w:rPr>
-        <w:tab/>
-        <w:t>Histone Modifications</w:t>
-      </w:r>
-    </w:p>
-    <w:p>
-      <w:pPr>
-        <w:pStyle w:val="NoSpacing"/>
-        <w:ind w:firstLine="720"/>
-        <w:rPr>
-          <w:rFonts w:ascii="Times New Roman" w:eastAsia="Times New Roman" w:hAnsi="Times New Roman" w:cs="Times New Roman"/>
-          <w:color w:val="222222"/>
-        </w:rPr>
-      </w:pPr>
-      <w:r>
-        <w:rPr>
-          <w:rFonts w:ascii="Times New Roman" w:eastAsia="Times New Roman" w:hAnsi="Times New Roman" w:cs="Times New Roman"/>
-          <w:color w:val="222222"/>
-        </w:rPr>
-        <w:tab/>
-      </w:r>
-      <w:r>
-        <w:rPr>
-          <w:rFonts w:ascii="Times New Roman" w:eastAsia="Times New Roman" w:hAnsi="Times New Roman" w:cs="Times New Roman"/>
-          <w:color w:val="222222"/>
-        </w:rPr>
-        <w:tab/>
-      </w:r>
-    </w:p>
-    <w:p>
-      <w:pPr>
-        <w:pStyle w:val="NoSpacing"/>
-        <w:rPr>
-          <w:rFonts w:ascii="Times New Roman" w:eastAsia="Times New Roman" w:hAnsi="Times New Roman" w:cs="Times New Roman"/>
-          <w:color w:val="222222"/>
-        </w:rPr>
-      </w:pPr>
-    </w:p>
-    <w:p>
-      <w:pPr>
-        <w:pStyle w:val="NoSpacing"/>
-        <w:rPr>
-          <w:rFonts w:ascii="Times New Roman" w:eastAsia="Times New Roman" w:hAnsi="Times New Roman" w:cs="Times New Roman"/>
-          <w:color w:val="222222"/>
-        </w:rPr>
-      </w:pPr>
-      <w:r>
-        <w:rPr>
-          <w:rFonts w:ascii="Times New Roman" w:eastAsia="Times New Roman" w:hAnsi="Times New Roman" w:cs="Times New Roman"/>
-          <w:color w:val="222222"/>
-        </w:rPr>
-        <w:tab/>
-      </w:r>
-    </w:p>
-    <w:p>
-      <w:pPr>
-        <w:pStyle w:val="NoSpacing"/>
-        <w:rPr>
-          <w:rFonts w:ascii="Times New Roman" w:eastAsia="Times New Roman" w:hAnsi="Times New Roman" w:cs="Times New Roman"/>
-          <w:color w:val="222222"/>
-        </w:rPr>
-      </w:pPr>
-    </w:p>
-    <w:p>
-      <w:pPr>
-        <w:pStyle w:val="NoSpacing"/>
-        <w:rPr>
-          <w:rFonts w:ascii="Times New Roman" w:eastAsia="Times New Roman" w:hAnsi="Times New Roman" w:cs="Times New Roman"/>
-          <w:color w:val="222222"/>
-        </w:rPr>
-      </w:pPr>
-      <w:r>
-        <w:rPr>
-          <w:rFonts w:ascii="Times New Roman" w:eastAsia="Times New Roman" w:hAnsi="Times New Roman" w:cs="Times New Roman"/>
+        <w:t xml:space="preserve">-Another analysis we could perform is PCA on the two studies and see which factors seem more powerful in one </w:t>
+      </w:r>
+      <w:r>
+        <w:rPr>
+          <w:rFonts w:ascii="Times New Roman" w:eastAsia="Times New Roman" w:hAnsi="Times New Roman" w:cs="Times New Roman"/>
+          <w:color w:val="222222"/>
+        </w:rPr>
+        <w:t>study versus the other.</w:t>
+      </w:r>
+    </w:p>
+    <w:p>
+      <w:pPr>
+        <w:pStyle w:val="NoSpacing"/>
+        <w:rPr>
+          <w:rFonts w:ascii="Times New Roman" w:eastAsia="Times New Roman" w:hAnsi="Times New Roman" w:cs="Times New Roman"/>
+          <w:color w:val="222222"/>
+        </w:rPr>
+      </w:pPr>
+    </w:p>
+    <w:p>
+      <w:pPr>
+        <w:pStyle w:val="NoSpacing"/>
+        <w:rPr>
+          <w:rFonts w:ascii="Times New Roman" w:eastAsia="Times New Roman" w:hAnsi="Times New Roman" w:cs="Times New Roman"/>
+          <w:b/>
+          <w:color w:val="222222"/>
+        </w:rPr>
+      </w:pPr>
+      <w:r>
+        <w:rPr>
+          <w:rFonts w:ascii="Times New Roman" w:eastAsia="Times New Roman" w:hAnsi="Times New Roman" w:cs="Times New Roman"/>
+          <w:b/>
           <w:color w:val="222222"/>
         </w:rPr>
         <w:t>Software you will need to write.</w:t>
@@ -440,6 +819,13 @@
         <w:t>BigQuerry</w:t>
       </w:r>
       <w:proofErr w:type="spellEnd"/>
+      <w:r>
+        <w:rPr>
+          <w:rFonts w:ascii="Times New Roman" w:eastAsia="Times New Roman" w:hAnsi="Times New Roman" w:cs="Times New Roman"/>
+          <w:color w:val="222222"/>
+        </w:rPr>
+        <w:t>.</w:t>
+      </w:r>
     </w:p>
     <w:p>
       <w:pPr>
@@ -566,7 +952,14 @@
           <w:rFonts w:ascii="Times New Roman" w:eastAsia="Times New Roman" w:hAnsi="Times New Roman" w:cs="Times New Roman"/>
           <w:color w:val="222222"/>
         </w:rPr>
-        <w:t>I will be completing the project individually.</w:t>
+        <w:t xml:space="preserve">I will be completing </w:t>
+      </w:r>
+      <w:r>
+        <w:rPr>
+          <w:rFonts w:ascii="Times New Roman" w:eastAsia="Times New Roman" w:hAnsi="Times New Roman" w:cs="Times New Roman"/>
+          <w:color w:val="222222"/>
+        </w:rPr>
+        <w:t>the project with Johnathan,</w:t>
       </w:r>
     </w:p>
     <w:p>
@@ -592,6 +985,7 @@
           <w:b/>
           <w:color w:val="222222"/>
         </w:rPr>
+        <w:lastRenderedPageBreak/>
         <w:t>Milestone</w:t>
       </w:r>
       <w:r>
@@ -600,6 +994,46 @@
           <w:color w:val="222222"/>
         </w:rPr>
         <w:t>: What will you complete by the milestone? Experimental results of some kind are expected here.</w:t>
+      </w:r>
+    </w:p>
+    <w:p>
+      <w:pPr>
+        <w:pStyle w:val="NoSpacing"/>
+        <w:rPr>
+          <w:rFonts w:ascii="Times New Roman" w:eastAsia="Times New Roman" w:hAnsi="Times New Roman" w:cs="Times New Roman"/>
+          <w:color w:val="222222"/>
+        </w:rPr>
+      </w:pPr>
+      <w:r>
+        <w:rPr>
+          <w:rFonts w:ascii="Times New Roman" w:eastAsia="Times New Roman" w:hAnsi="Times New Roman" w:cs="Times New Roman"/>
+          <w:color w:val="222222"/>
+        </w:rPr>
+        <w:tab/>
+        <w:t>We expect to have run an ML algorithm on our data set</w:t>
+      </w:r>
+      <w:r>
+        <w:rPr>
+          <w:rFonts w:ascii="Times New Roman" w:eastAsia="Times New Roman" w:hAnsi="Times New Roman" w:cs="Times New Roman"/>
+          <w:color w:val="222222"/>
+        </w:rPr>
+        <w:t xml:space="preserve"> for at least one gene on the cancer afflicted </w:t>
+      </w:r>
+      <w:proofErr w:type="spellStart"/>
+      <w:r>
+        <w:rPr>
+          <w:rFonts w:ascii="Times New Roman" w:eastAsia="Times New Roman" w:hAnsi="Times New Roman" w:cs="Times New Roman"/>
+          <w:color w:val="222222"/>
+        </w:rPr>
+        <w:t>patientss</w:t>
+      </w:r>
+      <w:proofErr w:type="spellEnd"/>
+      <w:r>
+        <w:rPr>
+          <w:rFonts w:ascii="Times New Roman" w:eastAsia="Times New Roman" w:hAnsi="Times New Roman" w:cs="Times New Roman"/>
+          <w:color w:val="222222"/>
+        </w:rPr>
+        <w:t>.</w:t>
       </w:r>
     </w:p>
     <w:p>

</xml_diff>

<commit_message>
updates to code, implementation of linear regression
</commit_message>
<xml_diff>
--- a/src/Project_Proposal.docx
+++ b/src/Project_Proposal.docx
@@ -145,7 +145,6 @@
     </w:p>
     <w:p>
       <w:pPr>
-        <w:pStyle w:val="NoSpacing"/>
         <w:rPr>
           <w:rFonts w:ascii="Times New Roman" w:eastAsia="Times New Roman" w:hAnsi="Times New Roman" w:cs="Times New Roman"/>
           <w:color w:val="222222"/>
@@ -177,62 +176,150 @@
           <w:rFonts w:ascii="Times New Roman" w:eastAsia="Times New Roman" w:hAnsi="Times New Roman" w:cs="Times New Roman"/>
           <w:color w:val="222222"/>
         </w:rPr>
+        <w:t xml:space="preserve">. </w:t>
+      </w:r>
+    </w:p>
+    <w:p>
+      <w:pPr>
+        <w:ind w:firstLine="720"/>
+        <w:rPr>
+          <w:rFonts w:ascii="Times New Roman" w:eastAsia="Times New Roman" w:hAnsi="Times New Roman" w:cs="Times New Roman"/>
+          <w:color w:val="222222"/>
+        </w:rPr>
+      </w:pPr>
+      <w:r>
+        <w:rPr>
+          <w:rFonts w:ascii="Times New Roman" w:eastAsia="Times New Roman" w:hAnsi="Times New Roman" w:cs="Times New Roman"/>
+          <w:color w:val="222222"/>
+        </w:rPr>
+        <w:t xml:space="preserve">I </w:t>
+      </w:r>
+      <w:r>
+        <w:rPr>
+          <w:rFonts w:ascii="Times New Roman" w:eastAsia="Times New Roman" w:hAnsi="Times New Roman" w:cs="Times New Roman"/>
+          <w:color w:val="222222"/>
+        </w:rPr>
+        <w:t>am</w:t>
+      </w:r>
+      <w:r>
+        <w:rPr>
+          <w:rFonts w:ascii="Times New Roman" w:eastAsia="Times New Roman" w:hAnsi="Times New Roman" w:cs="Times New Roman"/>
+          <w:color w:val="222222"/>
+        </w:rPr>
+        <w:t xml:space="preserve"> think</w:t>
+      </w:r>
+      <w:r>
+        <w:rPr>
+          <w:rFonts w:ascii="Times New Roman" w:eastAsia="Times New Roman" w:hAnsi="Times New Roman" w:cs="Times New Roman"/>
+          <w:color w:val="222222"/>
+        </w:rPr>
+        <w:t>ing</w:t>
+      </w:r>
+      <w:r>
+        <w:rPr>
+          <w:rFonts w:ascii="Times New Roman" w:eastAsia="Times New Roman" w:hAnsi="Times New Roman" w:cs="Times New Roman"/>
+          <w:color w:val="222222"/>
+        </w:rPr>
+        <w:t xml:space="preserve"> that it would be best to look at a specific cancer and </w:t>
+      </w:r>
+      <w:r>
+        <w:rPr>
+          <w:rFonts w:ascii="Times New Roman" w:eastAsia="Times New Roman" w:hAnsi="Times New Roman" w:cs="Times New Roman"/>
+          <w:color w:val="222222"/>
+        </w:rPr>
+        <w:t xml:space="preserve">genes in a </w:t>
+      </w:r>
+      <w:r>
+        <w:rPr>
+          <w:rFonts w:ascii="Times New Roman" w:eastAsia="Times New Roman" w:hAnsi="Times New Roman" w:cs="Times New Roman"/>
+          <w:color w:val="222222"/>
+        </w:rPr>
+        <w:t>signaling</w:t>
+      </w:r>
+      <w:r>
+        <w:rPr>
+          <w:rFonts w:ascii="Times New Roman" w:eastAsia="Times New Roman" w:hAnsi="Times New Roman" w:cs="Times New Roman"/>
+          <w:color w:val="222222"/>
+        </w:rPr>
+        <w:t xml:space="preserve"> pathway</w:t>
+      </w:r>
+      <w:r>
+        <w:rPr>
+          <w:rFonts w:ascii="Times New Roman" w:eastAsia="Times New Roman" w:hAnsi="Times New Roman" w:cs="Times New Roman"/>
+          <w:color w:val="222222"/>
+        </w:rPr>
+        <w:t xml:space="preserve"> for that cancer</w:t>
+      </w:r>
+      <w:r>
+        <w:rPr>
+          <w:rFonts w:ascii="Times New Roman" w:eastAsia="Times New Roman" w:hAnsi="Times New Roman" w:cs="Times New Roman"/>
+          <w:color w:val="222222"/>
+        </w:rPr>
+        <w:t>.</w:t>
+      </w:r>
+      <w:r>
+        <w:rPr>
+          <w:rFonts w:ascii="Times New Roman" w:eastAsia="Times New Roman" w:hAnsi="Times New Roman" w:cs="Times New Roman"/>
+          <w:color w:val="222222"/>
+        </w:rPr>
         <w:t xml:space="preserve"> </w:t>
       </w:r>
-    </w:p>
-    <w:p>
-      <w:pPr>
-        <w:pStyle w:val="NoSpacing"/>
-        <w:ind w:left="720"/>
-        <w:rPr>
-          <w:rFonts w:ascii="Times New Roman" w:eastAsia="Times New Roman" w:hAnsi="Times New Roman" w:cs="Times New Roman"/>
-          <w:color w:val="222222"/>
-        </w:rPr>
-      </w:pPr>
-      <w:r>
-        <w:rPr>
-          <w:rFonts w:ascii="Times New Roman" w:eastAsia="Times New Roman" w:hAnsi="Times New Roman" w:cs="Times New Roman"/>
-          <w:color w:val="222222"/>
-        </w:rPr>
-        <w:t xml:space="preserve"> </w:t>
-      </w:r>
-    </w:p>
-    <w:p>
-      <w:pPr>
-        <w:pStyle w:val="NoSpacing"/>
-        <w:rPr>
-          <w:rFonts w:ascii="Times New Roman" w:eastAsia="Times New Roman" w:hAnsi="Times New Roman" w:cs="Times New Roman"/>
-          <w:color w:val="222222"/>
-        </w:rPr>
-      </w:pPr>
-      <w:r>
-        <w:rPr>
-          <w:rFonts w:ascii="Times New Roman" w:eastAsia="Times New Roman" w:hAnsi="Times New Roman" w:cs="Times New Roman"/>
-          <w:color w:val="222222"/>
-        </w:rPr>
-        <w:tab/>
-        <w:t xml:space="preserve">I would think that it would be best to look at a specific cancer and </w:t>
-      </w:r>
-      <w:r>
-        <w:rPr>
-          <w:rFonts w:ascii="Times New Roman" w:eastAsia="Times New Roman" w:hAnsi="Times New Roman" w:cs="Times New Roman"/>
-          <w:color w:val="222222"/>
-        </w:rPr>
-        <w:t xml:space="preserve">genes in a </w:t>
-      </w:r>
-      <w:r>
-        <w:rPr>
-          <w:rFonts w:ascii="Times New Roman" w:eastAsia="Times New Roman" w:hAnsi="Times New Roman" w:cs="Times New Roman"/>
-          <w:color w:val="222222"/>
-        </w:rPr>
-        <w:t>signaling</w:t>
-      </w:r>
-      <w:r>
-        <w:rPr>
-          <w:rFonts w:ascii="Times New Roman" w:eastAsia="Times New Roman" w:hAnsi="Times New Roman" w:cs="Times New Roman"/>
-          <w:color w:val="222222"/>
-        </w:rPr>
-        <w:t xml:space="preserve"> pathway.</w:t>
+      <w:proofErr w:type="spellStart"/>
+      <w:r>
+        <w:rPr>
+          <w:rFonts w:ascii="Times New Roman" w:eastAsia="Times New Roman" w:hAnsi="Times New Roman" w:cs="Times New Roman"/>
+          <w:color w:val="222222"/>
+        </w:rPr>
+        <w:t>i</w:t>
+      </w:r>
+      <w:r>
+        <w:rPr>
+          <w:rFonts w:ascii="Times New Roman" w:eastAsia="Times New Roman" w:hAnsi="Times New Roman" w:cs="Times New Roman"/>
+          <w:color w:val="222222"/>
+        </w:rPr>
+        <w:t>e</w:t>
+      </w:r>
+      <w:proofErr w:type="spellEnd"/>
+      <w:r>
+        <w:rPr>
+          <w:rFonts w:ascii="Times New Roman" w:eastAsia="Times New Roman" w:hAnsi="Times New Roman" w:cs="Times New Roman"/>
+          <w:color w:val="222222"/>
+        </w:rPr>
+        <w:t>.</w:t>
+      </w:r>
+      <w:r>
+        <w:rPr>
+          <w:rFonts w:ascii="Times New Roman" w:eastAsia="Times New Roman" w:hAnsi="Times New Roman" w:cs="Times New Roman"/>
+          <w:color w:val="000000"/>
+          <w:shd w:val="clear" w:color="auto" w:fill="FFFFFF"/>
+        </w:rPr>
+        <w:t xml:space="preserve"> p53/</w:t>
+      </w:r>
+      <w:proofErr w:type="spellStart"/>
+      <w:r>
+        <w:rPr>
+          <w:rFonts w:ascii="Times New Roman" w:eastAsia="Times New Roman" w:hAnsi="Times New Roman" w:cs="Times New Roman"/>
+          <w:color w:val="000000"/>
+          <w:shd w:val="clear" w:color="auto" w:fill="FFFFFF"/>
+        </w:rPr>
+        <w:t>Rb</w:t>
+      </w:r>
+      <w:proofErr w:type="spellEnd"/>
+      <w:r>
+        <w:rPr>
+          <w:rFonts w:ascii="Times New Roman" w:eastAsia="Times New Roman" w:hAnsi="Times New Roman" w:cs="Times New Roman"/>
+          <w:color w:val="000000"/>
+          <w:shd w:val="clear" w:color="auto" w:fill="FFFFFF"/>
+        </w:rPr>
+        <w:t xml:space="preserve"> pathway for urinal cancer</w:t>
+      </w:r>
+      <w:r>
+        <w:rPr>
+          <w:rFonts w:ascii="Times New Roman" w:eastAsia="Times New Roman" w:hAnsi="Times New Roman" w:cs="Times New Roman"/>
+          <w:color w:val="000000"/>
+          <w:shd w:val="clear" w:color="auto" w:fill="FFFFFF"/>
+        </w:rPr>
+        <w:t>.</w:t>
       </w:r>
     </w:p>
     <w:p>
@@ -501,280 +588,304 @@
           <w:color w:val="222222"/>
         </w:rPr>
         <w:tab/>
-      </w:r>
+        <w:t>TF motif mutations</w:t>
+      </w:r>
+      <w:r>
+        <w:rPr>
+          <w:rFonts w:ascii="Times New Roman" w:eastAsia="Times New Roman" w:hAnsi="Times New Roman" w:cs="Times New Roman"/>
+          <w:color w:val="222222"/>
+        </w:rPr>
+        <w:tab/>
+      </w:r>
+    </w:p>
+    <w:p>
+      <w:pPr>
+        <w:pStyle w:val="NoSpacing"/>
+        <w:rPr>
+          <w:rFonts w:ascii="Times New Roman" w:eastAsia="Times New Roman" w:hAnsi="Times New Roman" w:cs="Times New Roman"/>
+          <w:color w:val="222222"/>
+        </w:rPr>
+      </w:pPr>
+      <w:r>
+        <w:rPr>
+          <w:rFonts w:ascii="Times New Roman" w:eastAsia="Times New Roman" w:hAnsi="Times New Roman" w:cs="Times New Roman"/>
+          <w:color w:val="222222"/>
+        </w:rPr>
+        <w:tab/>
+      </w:r>
+      <w:r>
+        <w:rPr>
+          <w:rFonts w:ascii="Times New Roman" w:eastAsia="Times New Roman" w:hAnsi="Times New Roman" w:cs="Times New Roman"/>
+          <w:color w:val="222222"/>
+        </w:rPr>
+        <w:tab/>
+        <w:t xml:space="preserve">Patient Data- </w:t>
+      </w:r>
+      <w:r>
+        <w:rPr>
+          <w:rFonts w:ascii="Times New Roman" w:eastAsia="Times New Roman" w:hAnsi="Times New Roman" w:cs="Times New Roman"/>
+          <w:color w:val="222222"/>
+        </w:rPr>
+        <w:t xml:space="preserve">gender, </w:t>
+      </w:r>
+      <w:r>
+        <w:rPr>
+          <w:rFonts w:ascii="Times New Roman" w:eastAsia="Times New Roman" w:hAnsi="Times New Roman" w:cs="Times New Roman"/>
+          <w:color w:val="222222"/>
+        </w:rPr>
+        <w:t xml:space="preserve">age, ethnicity, </w:t>
+      </w:r>
+      <w:r>
+        <w:rPr>
+          <w:rFonts w:ascii="Times New Roman" w:eastAsia="Times New Roman" w:hAnsi="Times New Roman" w:cs="Times New Roman"/>
+          <w:color w:val="222222"/>
+        </w:rPr>
+        <w:t xml:space="preserve">days until deceased, </w:t>
+      </w:r>
+      <w:r>
+        <w:rPr>
+          <w:rFonts w:ascii="Times New Roman" w:eastAsia="Times New Roman" w:hAnsi="Times New Roman" w:cs="Times New Roman"/>
+          <w:color w:val="222222"/>
+        </w:rPr>
+        <w:t>other factors</w:t>
+      </w:r>
+      <w:r>
+        <w:rPr>
+          <w:rFonts w:ascii="Times New Roman" w:eastAsia="Times New Roman" w:hAnsi="Times New Roman" w:cs="Times New Roman"/>
+          <w:color w:val="222222"/>
+        </w:rPr>
+        <w:tab/>
+      </w:r>
+    </w:p>
+    <w:p>
+      <w:pPr>
+        <w:pStyle w:val="NoSpacing"/>
+        <w:rPr>
+          <w:rFonts w:ascii="Times New Roman" w:eastAsia="Times New Roman" w:hAnsi="Times New Roman" w:cs="Times New Roman"/>
+          <w:color w:val="222222"/>
+        </w:rPr>
+      </w:pPr>
+      <w:r>
+        <w:rPr>
+          <w:rFonts w:ascii="Times New Roman" w:eastAsia="Times New Roman" w:hAnsi="Times New Roman" w:cs="Times New Roman"/>
+          <w:color w:val="222222"/>
+        </w:rPr>
+        <w:tab/>
+      </w:r>
+    </w:p>
+    <w:p>
+      <w:pPr>
+        <w:pStyle w:val="NoSpacing"/>
+        <w:rPr>
+          <w:rFonts w:ascii="Times New Roman" w:eastAsia="Times New Roman" w:hAnsi="Times New Roman" w:cs="Times New Roman"/>
+          <w:color w:val="222222"/>
+        </w:rPr>
+      </w:pPr>
+      <w:r>
+        <w:rPr>
+          <w:rFonts w:ascii="Times New Roman" w:eastAsia="Times New Roman" w:hAnsi="Times New Roman" w:cs="Times New Roman"/>
+          <w:color w:val="222222"/>
+        </w:rPr>
+        <w:tab/>
+        <w:t>*Will need to look more at data to see if this is actually available</w:t>
+      </w:r>
+    </w:p>
+    <w:p>
+      <w:pPr>
+        <w:pStyle w:val="NoSpacing"/>
+        <w:rPr>
+          <w:rFonts w:ascii="Times New Roman" w:eastAsia="Times New Roman" w:hAnsi="Times New Roman" w:cs="Times New Roman"/>
+          <w:color w:val="222222"/>
+        </w:rPr>
+      </w:pPr>
+    </w:p>
+    <w:p>
+      <w:pPr>
+        <w:pStyle w:val="NoSpacing"/>
+        <w:ind w:firstLine="720"/>
+        <w:rPr>
+          <w:rFonts w:ascii="Times New Roman" w:eastAsia="Times New Roman" w:hAnsi="Times New Roman" w:cs="Times New Roman"/>
+          <w:color w:val="222222"/>
+          <w:u w:val="single"/>
+        </w:rPr>
+      </w:pPr>
+      <w:r>
+        <w:rPr>
+          <w:rFonts w:ascii="Times New Roman" w:eastAsia="Times New Roman" w:hAnsi="Times New Roman" w:cs="Times New Roman"/>
+          <w:color w:val="222222"/>
+          <w:u w:val="single"/>
+        </w:rPr>
+        <w:t>Other ideas to include:</w:t>
+      </w:r>
+    </w:p>
+    <w:p>
+      <w:pPr>
+        <w:pStyle w:val="NoSpacing"/>
+        <w:ind w:firstLine="720"/>
+        <w:rPr>
+          <w:rFonts w:ascii="Times New Roman" w:eastAsia="Times New Roman" w:hAnsi="Times New Roman" w:cs="Times New Roman"/>
+          <w:color w:val="222222"/>
+        </w:rPr>
+      </w:pPr>
+      <w:r>
+        <w:rPr>
+          <w:rFonts w:ascii="Times New Roman" w:eastAsia="Times New Roman" w:hAnsi="Times New Roman" w:cs="Times New Roman"/>
+          <w:color w:val="222222"/>
+        </w:rPr>
+        <w:t xml:space="preserve">-There is a reference genome in the data set provided to which we can </w:t>
+      </w:r>
+      <w:proofErr w:type="gramStart"/>
+      <w:r>
+        <w:rPr>
+          <w:rFonts w:ascii="Times New Roman" w:eastAsia="Times New Roman" w:hAnsi="Times New Roman" w:cs="Times New Roman"/>
+          <w:color w:val="222222"/>
+        </w:rPr>
+        <w:t xml:space="preserve">compare,   </w:t>
+      </w:r>
+      <w:proofErr w:type="gramEnd"/>
+      <w:r>
+        <w:rPr>
+          <w:rFonts w:ascii="Times New Roman" w:eastAsia="Times New Roman" w:hAnsi="Times New Roman" w:cs="Times New Roman"/>
+          <w:color w:val="222222"/>
+        </w:rPr>
+        <w:t xml:space="preserve">           </w:t>
+      </w:r>
+      <w:proofErr w:type="spellStart"/>
+      <w:r>
+        <w:rPr>
+          <w:rFonts w:ascii="Times New Roman" w:eastAsia="Times New Roman" w:hAnsi="Times New Roman" w:cs="Times New Roman"/>
+          <w:color w:val="222222"/>
+        </w:rPr>
+        <w:t>ie</w:t>
+      </w:r>
+      <w:proofErr w:type="spellEnd"/>
+      <w:r>
+        <w:rPr>
+          <w:rFonts w:ascii="Times New Roman" w:eastAsia="Times New Roman" w:hAnsi="Times New Roman" w:cs="Times New Roman"/>
+          <w:color w:val="222222"/>
+        </w:rPr>
+        <w:t>.</w:t>
+      </w:r>
+      <w:r>
+        <w:rPr>
+          <w:rFonts w:ascii="Times New Roman" w:eastAsia="Times New Roman" w:hAnsi="Times New Roman" w:cs="Times New Roman"/>
+          <w:color w:val="222222"/>
+        </w:rPr>
+        <w:t xml:space="preserve"> TCGA data and r</w:t>
+      </w:r>
+      <w:r>
+        <w:rPr>
+          <w:rFonts w:ascii="Times New Roman" w:eastAsia="Times New Roman" w:hAnsi="Times New Roman" w:cs="Times New Roman"/>
+          <w:color w:val="222222"/>
+        </w:rPr>
+        <w:t>eference</w:t>
+      </w:r>
+      <w:r>
+        <w:rPr>
+          <w:rFonts w:ascii="Times New Roman" w:eastAsia="Times New Roman" w:hAnsi="Times New Roman" w:cs="Times New Roman"/>
+          <w:color w:val="222222"/>
+        </w:rPr>
+        <w:t xml:space="preserve"> data</w:t>
+      </w:r>
+      <w:r>
+        <w:rPr>
+          <w:rFonts w:ascii="Times New Roman" w:eastAsia="Times New Roman" w:hAnsi="Times New Roman" w:cs="Times New Roman"/>
+          <w:color w:val="222222"/>
+        </w:rPr>
+        <w:t xml:space="preserve"> could be analyzed side-by-side.</w:t>
+      </w:r>
+    </w:p>
+    <w:p>
+      <w:pPr>
+        <w:pStyle w:val="NoSpacing"/>
+        <w:rPr>
+          <w:rFonts w:ascii="Times New Roman" w:eastAsia="Times New Roman" w:hAnsi="Times New Roman" w:cs="Times New Roman"/>
+          <w:color w:val="222222"/>
+        </w:rPr>
+      </w:pPr>
+      <w:r>
+        <w:rPr>
+          <w:rFonts w:ascii="Times New Roman" w:eastAsia="Times New Roman" w:hAnsi="Times New Roman" w:cs="Times New Roman"/>
+          <w:color w:val="222222"/>
+        </w:rPr>
+        <w:tab/>
+        <w:t xml:space="preserve">- We could also learn on the cancer </w:t>
+      </w:r>
+      <w:proofErr w:type="gramStart"/>
+      <w:r>
+        <w:rPr>
+          <w:rFonts w:ascii="Times New Roman" w:eastAsia="Times New Roman" w:hAnsi="Times New Roman" w:cs="Times New Roman"/>
+          <w:color w:val="222222"/>
+        </w:rPr>
+        <w:t>patients</w:t>
+      </w:r>
+      <w:proofErr w:type="gramEnd"/>
+      <w:r>
+        <w:rPr>
+          <w:rFonts w:ascii="Times New Roman" w:eastAsia="Times New Roman" w:hAnsi="Times New Roman" w:cs="Times New Roman"/>
+          <w:color w:val="222222"/>
+        </w:rPr>
+        <w:t xml:space="preserve"> biological characteristics and analyze the reference genome and make predictions on that reference genome’s susceptibility for cancer</w:t>
+      </w:r>
+      <w:r>
+        <w:rPr>
+          <w:rFonts w:ascii="Times New Roman" w:eastAsia="Times New Roman" w:hAnsi="Times New Roman" w:cs="Times New Roman"/>
+          <w:color w:val="222222"/>
+        </w:rPr>
+        <w:t>.</w:t>
+      </w:r>
+    </w:p>
+    <w:p>
+      <w:pPr>
+        <w:pStyle w:val="NoSpacing"/>
+        <w:ind w:firstLine="720"/>
+        <w:rPr>
+          <w:rFonts w:ascii="Times New Roman" w:eastAsia="Times New Roman" w:hAnsi="Times New Roman" w:cs="Times New Roman"/>
+          <w:color w:val="222222"/>
+        </w:rPr>
+      </w:pPr>
+      <w:r>
+        <w:rPr>
+          <w:rFonts w:ascii="Times New Roman" w:eastAsia="Times New Roman" w:hAnsi="Times New Roman" w:cs="Times New Roman"/>
+          <w:color w:val="222222"/>
+        </w:rPr>
+        <w:t xml:space="preserve">-Another analysis we could perform is PCA on the two studies and see which factors seem more powerful in one </w:t>
+      </w:r>
+      <w:r>
+        <w:rPr>
+          <w:rFonts w:ascii="Times New Roman" w:eastAsia="Times New Roman" w:hAnsi="Times New Roman" w:cs="Times New Roman"/>
+          <w:color w:val="222222"/>
+        </w:rPr>
+        <w:t>study versus the other.</w:t>
+      </w:r>
+    </w:p>
+    <w:p>
+      <w:pPr>
+        <w:pStyle w:val="NoSpacing"/>
+        <w:ind w:firstLine="720"/>
+        <w:rPr>
+          <w:rFonts w:ascii="Times New Roman" w:eastAsia="Times New Roman" w:hAnsi="Times New Roman" w:cs="Times New Roman"/>
+          <w:color w:val="222222"/>
+        </w:rPr>
+      </w:pPr>
+      <w:r>
+        <w:rPr>
+          <w:rFonts w:ascii="Times New Roman" w:eastAsia="Times New Roman" w:hAnsi="Times New Roman" w:cs="Times New Roman"/>
+          <w:color w:val="222222"/>
+        </w:rPr>
+        <w:t>-Could also predict days until death given mutations of the genes in the pathway</w:t>
+      </w:r>
+    </w:p>
+    <w:p>
+      <w:pPr>
+        <w:pStyle w:val="NoSpacing"/>
+        <w:rPr>
+          <w:rFonts w:ascii="Times New Roman" w:eastAsia="Times New Roman" w:hAnsi="Times New Roman" w:cs="Times New Roman"/>
+          <w:color w:val="222222"/>
+        </w:rPr>
+      </w:pPr>
       <w:bookmarkStart w:id="0" w:name="_GoBack"/>
       <w:bookmarkEnd w:id="0"/>
-      <w:r>
-        <w:rPr>
-          <w:rFonts w:ascii="Times New Roman" w:eastAsia="Times New Roman" w:hAnsi="Times New Roman" w:cs="Times New Roman"/>
-          <w:color w:val="222222"/>
-        </w:rPr>
-        <w:t>TF motif mutations</w:t>
-      </w:r>
-      <w:r>
-        <w:rPr>
-          <w:rFonts w:ascii="Times New Roman" w:eastAsia="Times New Roman" w:hAnsi="Times New Roman" w:cs="Times New Roman"/>
-          <w:color w:val="222222"/>
-        </w:rPr>
-        <w:tab/>
-      </w:r>
-    </w:p>
-    <w:p>
-      <w:pPr>
-        <w:pStyle w:val="NoSpacing"/>
-        <w:rPr>
-          <w:rFonts w:ascii="Times New Roman" w:eastAsia="Times New Roman" w:hAnsi="Times New Roman" w:cs="Times New Roman"/>
-          <w:color w:val="222222"/>
-        </w:rPr>
-      </w:pPr>
-      <w:r>
-        <w:rPr>
-          <w:rFonts w:ascii="Times New Roman" w:eastAsia="Times New Roman" w:hAnsi="Times New Roman" w:cs="Times New Roman"/>
-          <w:color w:val="222222"/>
-        </w:rPr>
-        <w:tab/>
-      </w:r>
-      <w:r>
-        <w:rPr>
-          <w:rFonts w:ascii="Times New Roman" w:eastAsia="Times New Roman" w:hAnsi="Times New Roman" w:cs="Times New Roman"/>
-          <w:color w:val="222222"/>
-        </w:rPr>
-        <w:tab/>
-        <w:t xml:space="preserve">Patient Data- </w:t>
-      </w:r>
-      <w:r>
-        <w:rPr>
-          <w:rFonts w:ascii="Times New Roman" w:eastAsia="Times New Roman" w:hAnsi="Times New Roman" w:cs="Times New Roman"/>
-          <w:color w:val="222222"/>
-        </w:rPr>
-        <w:t xml:space="preserve">gender, </w:t>
-      </w:r>
-      <w:r>
-        <w:rPr>
-          <w:rFonts w:ascii="Times New Roman" w:eastAsia="Times New Roman" w:hAnsi="Times New Roman" w:cs="Times New Roman"/>
-          <w:color w:val="222222"/>
-        </w:rPr>
-        <w:t xml:space="preserve">age, ethnicity, </w:t>
-      </w:r>
-      <w:r>
-        <w:rPr>
-          <w:rFonts w:ascii="Times New Roman" w:eastAsia="Times New Roman" w:hAnsi="Times New Roman" w:cs="Times New Roman"/>
-          <w:color w:val="222222"/>
-        </w:rPr>
-        <w:t xml:space="preserve">days until deceased, </w:t>
-      </w:r>
-      <w:r>
-        <w:rPr>
-          <w:rFonts w:ascii="Times New Roman" w:eastAsia="Times New Roman" w:hAnsi="Times New Roman" w:cs="Times New Roman"/>
-          <w:color w:val="222222"/>
-        </w:rPr>
-        <w:t>other factors</w:t>
-      </w:r>
-      <w:r>
-        <w:rPr>
-          <w:rFonts w:ascii="Times New Roman" w:eastAsia="Times New Roman" w:hAnsi="Times New Roman" w:cs="Times New Roman"/>
-          <w:color w:val="222222"/>
-        </w:rPr>
-        <w:tab/>
-      </w:r>
-    </w:p>
-    <w:p>
-      <w:pPr>
-        <w:pStyle w:val="NoSpacing"/>
-        <w:rPr>
-          <w:rFonts w:ascii="Times New Roman" w:eastAsia="Times New Roman" w:hAnsi="Times New Roman" w:cs="Times New Roman"/>
-          <w:color w:val="222222"/>
-        </w:rPr>
-      </w:pPr>
-    </w:p>
-    <w:p>
-      <w:pPr>
-        <w:pStyle w:val="NoSpacing"/>
-        <w:ind w:firstLine="720"/>
-        <w:rPr>
-          <w:rFonts w:ascii="Times New Roman" w:eastAsia="Times New Roman" w:hAnsi="Times New Roman" w:cs="Times New Roman"/>
-          <w:color w:val="222222"/>
-          <w:u w:val="single"/>
-        </w:rPr>
-      </w:pPr>
-      <w:r>
-        <w:rPr>
-          <w:rFonts w:ascii="Times New Roman" w:eastAsia="Times New Roman" w:hAnsi="Times New Roman" w:cs="Times New Roman"/>
-          <w:color w:val="222222"/>
-          <w:u w:val="single"/>
-        </w:rPr>
-        <w:t>Other ideas to include:</w:t>
-      </w:r>
-    </w:p>
-    <w:p>
-      <w:pPr>
-        <w:pStyle w:val="NoSpacing"/>
-        <w:ind w:firstLine="720"/>
-        <w:rPr>
-          <w:rFonts w:ascii="Times New Roman" w:eastAsia="Times New Roman" w:hAnsi="Times New Roman" w:cs="Times New Roman"/>
-          <w:color w:val="222222"/>
-        </w:rPr>
-      </w:pPr>
-      <w:r>
-        <w:rPr>
-          <w:rFonts w:ascii="Times New Roman" w:eastAsia="Times New Roman" w:hAnsi="Times New Roman" w:cs="Times New Roman"/>
-          <w:color w:val="222222"/>
-        </w:rPr>
-        <w:t xml:space="preserve">-There is a reference genome in the data set provided to which we can </w:t>
-      </w:r>
-      <w:proofErr w:type="gramStart"/>
-      <w:r>
-        <w:rPr>
-          <w:rFonts w:ascii="Times New Roman" w:eastAsia="Times New Roman" w:hAnsi="Times New Roman" w:cs="Times New Roman"/>
-          <w:color w:val="222222"/>
-        </w:rPr>
-        <w:t xml:space="preserve">compare,   </w:t>
-      </w:r>
-      <w:proofErr w:type="gramEnd"/>
-      <w:r>
-        <w:rPr>
-          <w:rFonts w:ascii="Times New Roman" w:eastAsia="Times New Roman" w:hAnsi="Times New Roman" w:cs="Times New Roman"/>
-          <w:color w:val="222222"/>
-        </w:rPr>
-        <w:t xml:space="preserve">    </w:t>
-      </w:r>
-      <w:r>
-        <w:rPr>
-          <w:rFonts w:ascii="Times New Roman" w:eastAsia="Times New Roman" w:hAnsi="Times New Roman" w:cs="Times New Roman"/>
-          <w:color w:val="222222"/>
-        </w:rPr>
-        <w:t xml:space="preserve">      </w:t>
-      </w:r>
-      <w:r>
-        <w:rPr>
-          <w:rFonts w:ascii="Times New Roman" w:eastAsia="Times New Roman" w:hAnsi="Times New Roman" w:cs="Times New Roman"/>
-          <w:color w:val="222222"/>
-        </w:rPr>
-        <w:t xml:space="preserve"> </w:t>
-      </w:r>
-      <w:proofErr w:type="spellStart"/>
-      <w:r>
-        <w:rPr>
-          <w:rFonts w:ascii="Times New Roman" w:eastAsia="Times New Roman" w:hAnsi="Times New Roman" w:cs="Times New Roman"/>
-          <w:color w:val="222222"/>
-        </w:rPr>
-        <w:t>ie</w:t>
-      </w:r>
-      <w:proofErr w:type="spellEnd"/>
-      <w:r>
-        <w:rPr>
-          <w:rFonts w:ascii="Times New Roman" w:eastAsia="Times New Roman" w:hAnsi="Times New Roman" w:cs="Times New Roman"/>
-          <w:color w:val="222222"/>
-        </w:rPr>
-        <w:t>.</w:t>
-      </w:r>
-      <w:r>
-        <w:rPr>
-          <w:rFonts w:ascii="Times New Roman" w:eastAsia="Times New Roman" w:hAnsi="Times New Roman" w:cs="Times New Roman"/>
-          <w:color w:val="222222"/>
-        </w:rPr>
-        <w:t xml:space="preserve"> TCGA data and r</w:t>
-      </w:r>
-      <w:r>
-        <w:rPr>
-          <w:rFonts w:ascii="Times New Roman" w:eastAsia="Times New Roman" w:hAnsi="Times New Roman" w:cs="Times New Roman"/>
-          <w:color w:val="222222"/>
-        </w:rPr>
-        <w:t>eference</w:t>
-      </w:r>
-      <w:r>
-        <w:rPr>
-          <w:rFonts w:ascii="Times New Roman" w:eastAsia="Times New Roman" w:hAnsi="Times New Roman" w:cs="Times New Roman"/>
-          <w:color w:val="222222"/>
-        </w:rPr>
-        <w:t xml:space="preserve"> data</w:t>
-      </w:r>
-      <w:r>
-        <w:rPr>
-          <w:rFonts w:ascii="Times New Roman" w:eastAsia="Times New Roman" w:hAnsi="Times New Roman" w:cs="Times New Roman"/>
-          <w:color w:val="222222"/>
-        </w:rPr>
-        <w:t xml:space="preserve"> could be analyzed side-by-side.</w:t>
-      </w:r>
-    </w:p>
-    <w:p>
-      <w:pPr>
-        <w:pStyle w:val="NoSpacing"/>
-        <w:rPr>
-          <w:rFonts w:ascii="Times New Roman" w:eastAsia="Times New Roman" w:hAnsi="Times New Roman" w:cs="Times New Roman"/>
-          <w:color w:val="222222"/>
-        </w:rPr>
-      </w:pPr>
-      <w:r>
-        <w:rPr>
-          <w:rFonts w:ascii="Times New Roman" w:eastAsia="Times New Roman" w:hAnsi="Times New Roman" w:cs="Times New Roman"/>
-          <w:color w:val="222222"/>
-        </w:rPr>
-        <w:tab/>
-      </w:r>
-      <w:r>
-        <w:rPr>
-          <w:rFonts w:ascii="Times New Roman" w:eastAsia="Times New Roman" w:hAnsi="Times New Roman" w:cs="Times New Roman"/>
-          <w:color w:val="222222"/>
-        </w:rPr>
-        <w:t xml:space="preserve">- We could also learn on the cancer </w:t>
-      </w:r>
-      <w:proofErr w:type="gramStart"/>
-      <w:r>
-        <w:rPr>
-          <w:rFonts w:ascii="Times New Roman" w:eastAsia="Times New Roman" w:hAnsi="Times New Roman" w:cs="Times New Roman"/>
-          <w:color w:val="222222"/>
-        </w:rPr>
-        <w:t>patients</w:t>
-      </w:r>
-      <w:proofErr w:type="gramEnd"/>
-      <w:r>
-        <w:rPr>
-          <w:rFonts w:ascii="Times New Roman" w:eastAsia="Times New Roman" w:hAnsi="Times New Roman" w:cs="Times New Roman"/>
-          <w:color w:val="222222"/>
-        </w:rPr>
-        <w:t xml:space="preserve"> biological characteristics and analyze the reference genome and make predictions on that reference genome’s susceptibility for cancer</w:t>
-      </w:r>
-      <w:r>
-        <w:rPr>
-          <w:rFonts w:ascii="Times New Roman" w:eastAsia="Times New Roman" w:hAnsi="Times New Roman" w:cs="Times New Roman"/>
-          <w:color w:val="222222"/>
-        </w:rPr>
-        <w:t>.</w:t>
-      </w:r>
-    </w:p>
-    <w:p>
-      <w:pPr>
-        <w:pStyle w:val="NoSpacing"/>
-        <w:ind w:firstLine="720"/>
-        <w:rPr>
-          <w:rFonts w:ascii="Times New Roman" w:eastAsia="Times New Roman" w:hAnsi="Times New Roman" w:cs="Times New Roman"/>
-          <w:color w:val="222222"/>
-        </w:rPr>
-      </w:pPr>
-      <w:r>
-        <w:rPr>
-          <w:rFonts w:ascii="Times New Roman" w:eastAsia="Times New Roman" w:hAnsi="Times New Roman" w:cs="Times New Roman"/>
-          <w:color w:val="222222"/>
-        </w:rPr>
-        <w:t xml:space="preserve">-Another analysis we could perform is PCA on the two studies and see which factors seem more powerful in one </w:t>
-      </w:r>
-      <w:r>
-        <w:rPr>
-          <w:rFonts w:ascii="Times New Roman" w:eastAsia="Times New Roman" w:hAnsi="Times New Roman" w:cs="Times New Roman"/>
-          <w:color w:val="222222"/>
-        </w:rPr>
-        <w:t>study versus the other.</w:t>
-      </w:r>
-    </w:p>
-    <w:p>
-      <w:pPr>
-        <w:pStyle w:val="NoSpacing"/>
-        <w:rPr>
-          <w:rFonts w:ascii="Times New Roman" w:eastAsia="Times New Roman" w:hAnsi="Times New Roman" w:cs="Times New Roman"/>
-          <w:color w:val="222222"/>
-        </w:rPr>
-      </w:pPr>
     </w:p>
     <w:p>
       <w:pPr>
@@ -952,6 +1063,7 @@
           <w:rFonts w:ascii="Times New Roman" w:eastAsia="Times New Roman" w:hAnsi="Times New Roman" w:cs="Times New Roman"/>
           <w:color w:val="222222"/>
         </w:rPr>
+        <w:lastRenderedPageBreak/>
         <w:t xml:space="preserve">I will be completing </w:t>
       </w:r>
       <w:r>
@@ -985,7 +1097,6 @@
           <w:b/>
           <w:color w:val="222222"/>
         </w:rPr>
-        <w:lastRenderedPageBreak/>
         <w:t>Milestone</w:t>
       </w:r>
       <w:r>

</xml_diff>